<commit_message>
Update 1.Gruppentermin & Notizen.docx
</commit_message>
<xml_diff>
--- a/1.Gruppentermin & Notizen.docx
+++ b/1.Gruppentermin & Notizen.docx
@@ -183,11 +183,13 @@
       <w:pPr>
         <w:rPr>
           <w:b/>
-        </w:rPr>
-      </w:pPr>
-      <w:r>
-        <w:rPr>
-          <w:b/>
+          <w:u w:val="single"/>
+        </w:rPr>
+      </w:pPr>
+      <w:r>
+        <w:rPr>
+          <w:b/>
+          <w:u w:val="single"/>
         </w:rPr>
         <w:t>Notizen zum Termin (Einführung wissenschaftliches Arbeiten)</w:t>
       </w:r>
@@ -259,7 +261,15 @@
       </w:r>
     </w:p>
     <w:p>
-      <w:r>
+      <w:pPr>
+        <w:rPr>
+          <w:b/>
+        </w:rPr>
+      </w:pPr>
+      <w:r>
+        <w:rPr>
+          <w:b/>
+        </w:rPr>
         <w:t>Problemnachweis:</w:t>
       </w:r>
     </w:p>
@@ -300,7 +310,48 @@
       </w:r>
     </w:p>
     <w:p>
-      <w:r>
+      <w:pPr>
+        <w:pStyle w:val="Listenabsatz"/>
+        <w:numPr>
+          <w:ilvl w:val="1"/>
+          <w:numId w:val="3"/>
+        </w:numPr>
+      </w:pPr>
+      <w:r>
+        <w:t>Problemnachweis auch über Relevanz des Themas darstellbar</w:t>
+      </w:r>
+    </w:p>
+    <w:p>
+      <w:pPr>
+        <w:pStyle w:val="Listenabsatz"/>
+        <w:numPr>
+          <w:ilvl w:val="2"/>
+          <w:numId w:val="3"/>
+        </w:numPr>
+      </w:pPr>
+      <w:r>
+        <w:t>Wenn kein konkreter Problemnachweis vorhanden ist</w:t>
+      </w:r>
+    </w:p>
+    <w:p>
+      <w:pPr>
+        <w:pStyle w:val="Listenabsatz"/>
+        <w:numPr>
+          <w:ilvl w:val="1"/>
+          <w:numId w:val="3"/>
+        </w:numPr>
+      </w:pPr>
+    </w:p>
+    <w:p>
+      <w:pPr>
+        <w:rPr>
+          <w:b/>
+        </w:rPr>
+      </w:pPr>
+      <w:r>
+        <w:rPr>
+          <w:b/>
+        </w:rPr>
         <w:t>Problembeschreibung:</w:t>
       </w:r>
     </w:p>
@@ -314,12 +365,485 @@
       </w:pPr>
       <w:r>
         <w:t>Fließtext um Leser zum Thema hinzuführen</w:t>
+      </w:r>
+    </w:p>
+    <w:p>
+      <w:r>
+        <w:rPr>
+          <w:b/>
+        </w:rPr>
+        <w:t>Definitionen</w:t>
+      </w:r>
+    </w:p>
+    <w:p>
+      <w:pPr>
+        <w:pStyle w:val="Listenabsatz"/>
+        <w:numPr>
+          <w:ilvl w:val="0"/>
+          <w:numId w:val="3"/>
+        </w:numPr>
+      </w:pPr>
+      <w:r>
+        <w:t>Durch das ganze Projekt durchziehen</w:t>
+      </w:r>
+    </w:p>
+    <w:p>
+      <w:pPr>
+        <w:pStyle w:val="Listenabsatz"/>
+        <w:numPr>
+          <w:ilvl w:val="0"/>
+          <w:numId w:val="3"/>
+        </w:numPr>
+      </w:pPr>
+      <w:r>
+        <w:t>Definitionen prüfen &amp; bedacht auswählen</w:t>
+      </w:r>
+    </w:p>
+    <w:p>
+      <w:pPr>
+        <w:rPr>
+          <w:b/>
+        </w:rPr>
+      </w:pPr>
+      <w:r>
+        <w:rPr>
+          <w:b/>
+        </w:rPr>
+        <w:t>Forschungs</w:t>
+      </w:r>
+      <w:r>
+        <w:rPr>
+          <w:b/>
+        </w:rPr>
+        <w:t>ziel</w:t>
+      </w:r>
+    </w:p>
+    <w:p>
+      <w:pPr>
+        <w:pStyle w:val="Listenabsatz"/>
+        <w:numPr>
+          <w:ilvl w:val="0"/>
+          <w:numId w:val="4"/>
+        </w:numPr>
+      </w:pPr>
+      <w:r>
+        <w:t xml:space="preserve">Keine „Und“ Verknüpfungen </w:t>
+      </w:r>
+      <w:r>
+        <w:sym w:font="Wingdings" w:char="F0E0"/>
+      </w:r>
+      <w:r>
+        <w:t xml:space="preserve"> Zwei Ziele</w:t>
+      </w:r>
+    </w:p>
+    <w:p>
+      <w:pPr>
+        <w:pStyle w:val="Listenabsatz"/>
+        <w:numPr>
+          <w:ilvl w:val="0"/>
+          <w:numId w:val="4"/>
+        </w:numPr>
+      </w:pPr>
+      <w:r>
+        <w:t>Keine Ja / Nein Fragen</w:t>
+      </w:r>
+    </w:p>
+    <w:p>
+      <w:pPr>
+        <w:pStyle w:val="Listenabsatz"/>
+        <w:numPr>
+          <w:ilvl w:val="0"/>
+          <w:numId w:val="4"/>
+        </w:numPr>
+      </w:pPr>
+      <w:r>
+        <w:t xml:space="preserve">Als Frage formulieren </w:t>
+      </w:r>
+      <w:r>
+        <w:sym w:font="Wingdings" w:char="F0E0"/>
+      </w:r>
+      <w:r>
+        <w:t xml:space="preserve"> Nicht als Aussage</w:t>
+      </w:r>
+    </w:p>
+    <w:p>
+      <w:pPr>
+        <w:pStyle w:val="Listenabsatz"/>
+        <w:numPr>
+          <w:ilvl w:val="0"/>
+          <w:numId w:val="4"/>
+        </w:numPr>
+      </w:pPr>
+      <w:r>
+        <w:t>„Wie / Warum / Woher / Welche / …“ als Beginn der Frage verwenden</w:t>
+      </w:r>
+    </w:p>
+    <w:p>
+      <w:pPr>
+        <w:pStyle w:val="Listenabsatz"/>
+        <w:numPr>
+          <w:ilvl w:val="0"/>
+          <w:numId w:val="4"/>
+        </w:numPr>
+      </w:pPr>
+      <w:r>
+        <w:t>Forschungsfrage soll alleinstehen können (</w:t>
+      </w:r>
+      <w:r>
+        <w:rPr>
+          <w:b/>
+        </w:rPr>
+        <w:t>Nicht</w:t>
+      </w:r>
+      <w:r>
+        <w:t>: „Wie kann solch ein Konzept aussehen?“)!</w:t>
+      </w:r>
+    </w:p>
+    <w:p>
+      <w:pPr>
+        <w:pStyle w:val="Listenabsatz"/>
+        <w:numPr>
+          <w:ilvl w:val="0"/>
+          <w:numId w:val="4"/>
+        </w:numPr>
+      </w:pPr>
+      <w:r>
+        <w:t>Dient als roter Faden der Arbeit</w:t>
+      </w:r>
+      <w:r>
+        <w:t xml:space="preserve"> und leitet durchs Seminarprojekt</w:t>
+      </w:r>
+    </w:p>
+    <w:p>
+      <w:pPr>
+        <w:pStyle w:val="Listenabsatz"/>
+        <w:numPr>
+          <w:ilvl w:val="1"/>
+          <w:numId w:val="4"/>
+        </w:numPr>
+      </w:pPr>
+      <w:r>
+        <w:t>Alle Tätigkeiten sollten mit der Frage und dem Ziel verknüpft sein</w:t>
+      </w:r>
+    </w:p>
+    <w:p>
+      <w:pPr>
+        <w:pStyle w:val="Listenabsatz"/>
+        <w:numPr>
+          <w:ilvl w:val="1"/>
+          <w:numId w:val="4"/>
+        </w:numPr>
+      </w:pPr>
+      <w:r>
+        <w:t>Alle Tätigkeiten im Laufe der Arbeit abgleichen mit der Forschungsfrage</w:t>
+      </w:r>
+    </w:p>
+    <w:p/>
+    <w:p>
+      <w:pPr>
+        <w:rPr>
+          <w:b/>
+        </w:rPr>
+      </w:pPr>
+      <w:r>
+        <w:rPr>
+          <w:b/>
+        </w:rPr>
+        <w:lastRenderedPageBreak/>
+        <w:t>Prozessmodel</w:t>
+      </w:r>
+    </w:p>
+    <w:p>
+      <w:pPr>
+        <w:pStyle w:val="Listenabsatz"/>
+        <w:numPr>
+          <w:ilvl w:val="0"/>
+          <w:numId w:val="5"/>
+        </w:numPr>
+      </w:pPr>
+      <w:r>
+        <w:t>Verwendung von Modellierungssprache</w:t>
+      </w:r>
+    </w:p>
+    <w:p>
+      <w:pPr>
+        <w:pStyle w:val="Listenabsatz"/>
+        <w:numPr>
+          <w:ilvl w:val="0"/>
+          <w:numId w:val="5"/>
+        </w:numPr>
+      </w:pPr>
+      <w:r>
+        <w:t>Prozessschritte zur Beantwortung der Forschungsfrage sollten dargestellt werden</w:t>
+      </w:r>
+    </w:p>
+    <w:p>
+      <w:pPr>
+        <w:pStyle w:val="Listenabsatz"/>
+        <w:numPr>
+          <w:ilvl w:val="0"/>
+          <w:numId w:val="5"/>
+        </w:numPr>
+      </w:pPr>
+      <w:r>
+        <w:t>Zu den einzelnen Prozessschritten sollen Methoden hinterlegt sein</w:t>
+      </w:r>
+    </w:p>
+    <w:p>
+      <w:pPr>
+        <w:pStyle w:val="Listenabsatz"/>
+        <w:numPr>
+          <w:ilvl w:val="0"/>
+          <w:numId w:val="5"/>
+        </w:numPr>
+      </w:pPr>
+      <w:r>
+        <w:t>Methoden aus der Literatur</w:t>
+      </w:r>
+    </w:p>
+    <w:p>
+      <w:pPr>
+        <w:pStyle w:val="Listenabsatz"/>
+        <w:numPr>
+          <w:ilvl w:val="0"/>
+          <w:numId w:val="5"/>
+        </w:numPr>
+      </w:pPr>
+      <w:hyperlink r:id="rId7" w:history="1">
+        <w:r>
+          <w:rPr>
+            <w:rStyle w:val="Hyperlink"/>
+          </w:rPr>
+          <w:t>https://www.wim.bwl.uni-muenchen.de/download/epub/ab_2006_01.pdf</w:t>
+        </w:r>
+      </w:hyperlink>
+    </w:p>
+    <w:p>
+      <w:pPr>
+        <w:pStyle w:val="Listenabsatz"/>
+        <w:numPr>
+          <w:ilvl w:val="0"/>
+          <w:numId w:val="5"/>
+        </w:numPr>
+      </w:pPr>
+      <w:r>
+        <w:t>Aus diesen Prozessschritten ergeben sich die Unterkapitel der Arbeit</w:t>
+      </w:r>
+    </w:p>
+    <w:p>
+      <w:pPr>
+        <w:rPr>
+          <w:b/>
+        </w:rPr>
+      </w:pPr>
+      <w:r>
+        <w:rPr>
+          <w:b/>
+        </w:rPr>
+        <w:t>Interpretation</w:t>
+      </w:r>
+    </w:p>
+    <w:p>
+      <w:pPr>
+        <w:pStyle w:val="Listenabsatz"/>
+        <w:numPr>
+          <w:ilvl w:val="0"/>
+          <w:numId w:val="6"/>
+        </w:numPr>
+      </w:pPr>
+      <w:r>
+        <w:t>Warum bin ich in meinem Projekt zu diesem Ergebnis gekommen?</w:t>
+      </w:r>
+    </w:p>
+    <w:p>
+      <w:pPr>
+        <w:pStyle w:val="Listenabsatz"/>
+        <w:numPr>
+          <w:ilvl w:val="0"/>
+          <w:numId w:val="6"/>
+        </w:numPr>
+      </w:pPr>
+      <w:r>
+        <w:t>Ist das Ergebnis anders in einer anderen Branche oder unter anderen Rahmenbedingungen?</w:t>
+      </w:r>
+    </w:p>
+    <w:p>
+      <w:pPr>
+        <w:pStyle w:val="Listenabsatz"/>
+        <w:numPr>
+          <w:ilvl w:val="0"/>
+          <w:numId w:val="6"/>
+        </w:numPr>
+        <w:rPr>
+          <w:lang w:val="de-AT"/>
+        </w:rPr>
+      </w:pPr>
+      <w:r>
+        <w:rPr>
+          <w:lang w:val="de-AT"/>
+        </w:rPr>
+        <w:t>TAM = Technology Acceptance Model als Bsp. für Reflexion der E</w:t>
+      </w:r>
+      <w:r>
+        <w:rPr>
+          <w:lang w:val="de-AT"/>
+        </w:rPr>
+        <w:t>rgebnisse auf die Theorie</w:t>
+      </w:r>
+    </w:p>
+    <w:p>
+      <w:pPr>
+        <w:pStyle w:val="Listenabsatz"/>
+        <w:numPr>
+          <w:ilvl w:val="0"/>
+          <w:numId w:val="6"/>
+        </w:numPr>
+        <w:rPr>
+          <w:lang w:val="de-AT"/>
+        </w:rPr>
+      </w:pPr>
+      <w:r>
+        <w:rPr>
+          <w:lang w:val="de-AT"/>
+        </w:rPr>
+        <w:t xml:space="preserve">De- &amp; </w:t>
+      </w:r>
+      <w:proofErr w:type="spellStart"/>
+      <w:r>
+        <w:rPr>
+          <w:lang w:val="de-AT"/>
+        </w:rPr>
+        <w:t>Limitations</w:t>
+      </w:r>
+      <w:proofErr w:type="spellEnd"/>
+      <w:r>
+        <w:rPr>
+          <w:lang w:val="de-AT"/>
+        </w:rPr>
+        <w:t xml:space="preserve"> / Einschränkungen der Arbeit </w:t>
+      </w:r>
+      <w:r>
+        <w:rPr>
+          <w:lang w:val="de-AT"/>
+        </w:rPr>
+        <w:sym w:font="Wingdings" w:char="F0E0"/>
+      </w:r>
+      <w:r>
+        <w:rPr>
+          <w:lang w:val="de-AT"/>
+        </w:rPr>
+        <w:t xml:space="preserve"> SCOPE definieren</w:t>
+      </w:r>
+    </w:p>
+    <w:p>
+      <w:pPr>
+        <w:rPr>
+          <w:b/>
+          <w:lang w:val="de-AT"/>
+        </w:rPr>
+      </w:pPr>
+      <w:r>
+        <w:rPr>
+          <w:b/>
+          <w:lang w:val="de-AT"/>
+        </w:rPr>
+        <w:t>Literaturrecherche</w:t>
+      </w:r>
+    </w:p>
+    <w:p>
+      <w:pPr>
+        <w:pStyle w:val="Listenabsatz"/>
+        <w:numPr>
+          <w:ilvl w:val="0"/>
+          <w:numId w:val="7"/>
+        </w:numPr>
+        <w:rPr>
+          <w:lang w:val="de-AT"/>
+        </w:rPr>
+      </w:pPr>
+      <w:r>
+        <w:rPr>
+          <w:lang w:val="de-AT"/>
+        </w:rPr>
+        <w:t>Strukturierte Suche über JOURQUAL (A+ bis C gerankt bzw. bis D)</w:t>
+      </w:r>
+    </w:p>
+    <w:p>
+      <w:pPr>
+        <w:pStyle w:val="Listenabsatz"/>
+        <w:numPr>
+          <w:ilvl w:val="0"/>
+          <w:numId w:val="7"/>
+        </w:numPr>
+        <w:rPr>
+          <w:lang w:val="de-AT"/>
+        </w:rPr>
+      </w:pPr>
+      <w:r>
+        <w:rPr>
+          <w:lang w:val="de-AT"/>
+        </w:rPr>
+        <w:t>Basis Paper identifizieren und in diesen weiter recherchieren bzgl. deren Quellen</w:t>
+      </w:r>
+    </w:p>
+    <w:p>
+      <w:pPr>
+        <w:pStyle w:val="Listenabsatz"/>
+        <w:numPr>
+          <w:ilvl w:val="1"/>
+          <w:numId w:val="7"/>
+        </w:numPr>
+        <w:rPr>
+          <w:lang w:val="de-AT"/>
+        </w:rPr>
+      </w:pPr>
+      <w:r>
+        <w:rPr>
+          <w:lang w:val="de-AT"/>
+        </w:rPr>
+        <w:t>Schneeballsystem</w:t>
+      </w:r>
+    </w:p>
+    <w:p>
+      <w:pPr>
+        <w:pStyle w:val="Listenabsatz"/>
+        <w:numPr>
+          <w:ilvl w:val="0"/>
+          <w:numId w:val="7"/>
+        </w:numPr>
+        <w:rPr>
+          <w:lang w:val="de-AT"/>
+        </w:rPr>
+      </w:pPr>
+      <w:r>
+        <w:rPr>
+          <w:lang w:val="de-AT"/>
+        </w:rPr>
+        <w:t>Suche dokumentieren</w:t>
+      </w:r>
+    </w:p>
+    <w:p>
+      <w:pPr>
+        <w:pStyle w:val="Listenabsatz"/>
+        <w:numPr>
+          <w:ilvl w:val="0"/>
+          <w:numId w:val="7"/>
+        </w:numPr>
+        <w:rPr>
+          <w:lang w:val="de-AT"/>
+        </w:rPr>
+      </w:pPr>
+      <w:r>
+        <w:rPr>
+          <w:lang w:val="de-AT"/>
+        </w:rPr>
+        <w:t>Korrekt und vollständig zitieren</w:t>
       </w:r>
       <w:bookmarkStart w:id="0" w:name="_GoBack"/>
       <w:bookmarkEnd w:id="0"/>
     </w:p>
     <w:sectPr>
-      <w:headerReference w:type="default" r:id="rId7"/>
+      <w:headerReference w:type="default" r:id="rId8"/>
       <w:pgSz w:w="11906" w:h="16838"/>
       <w:pgMar w:top="1417" w:right="1417" w:bottom="1134" w:left="1417" w:header="708" w:footer="708" w:gutter="0"/>
       <w:cols w:space="708"/>
@@ -393,7 +917,13 @@
     </w:r>
     <w:r>
       <w:tab/>
-      <w:t>14:20     15.03.19</w:t>
+      <w:t>14:</w:t>
+    </w:r>
+    <w:r>
+      <w:t>00</w:t>
+    </w:r>
+    <w:r>
+      <w:t xml:space="preserve">     15.03.19</w:t>
     </w:r>
   </w:p>
 </w:hdr>
@@ -402,6 +932,119 @@
 <file path=word/numbering.xml><?xml version="1.0" encoding="utf-8"?>
 <w:numbering xmlns:wpc="http://schemas.microsoft.com/office/word/2010/wordprocessingCanvas" xmlns:cx="http://schemas.microsoft.com/office/drawing/2014/chartex" xmlns:cx1="http://schemas.microsoft.com/office/drawing/2015/9/8/chartex" xmlns:cx2="http://schemas.microsoft.com/office/drawing/2015/10/21/chartex" xmlns:cx3="http://schemas.microsoft.com/office/drawing/2016/5/9/chartex" xmlns:cx4="http://schemas.microsoft.com/office/drawing/2016/5/10/chartex" xmlns:cx5="http://schemas.microsoft.com/office/drawing/2016/5/11/chartex" xmlns:cx6="http://schemas.microsoft.com/office/drawing/2016/5/12/chartex" xmlns:cx7="http://schemas.microsoft.com/office/drawing/2016/5/13/chartex" xmlns:cx8="http://schemas.microsoft.com/office/drawing/2016/5/14/chartex" xmlns:mc="http://schemas.openxmlformats.org/markup-compatibility/2006" xmlns:aink="http://schemas.microsoft.com/office/drawing/2016/ink" xmlns:am3d="http://schemas.microsoft.com/office/drawing/2017/model3d" xmlns:o="urn:schemas-microsoft-com:office:office" xmlns:r="http://schemas.openxmlformats.org/officeDocument/2006/relationships" xmlns:m="http://schemas.openxmlformats.org/officeDocument/2006/math" xmlns:v="urn:schemas-microsoft-com:vml" xmlns:wp14="http://schemas.microsoft.com/office/word/2010/wordprocessingDrawing" xmlns:wp="http://schemas.openxmlformats.org/drawingml/2006/wordprocessingDrawing" xmlns:w10="urn:schemas-microsoft-com:office:word" xmlns:w="http://schemas.openxmlformats.org/wordprocessingml/2006/main" xmlns:w14="http://schemas.microsoft.com/office/word/2010/wordml" xmlns:w15="http://schemas.microsoft.com/office/word/2012/wordml" xmlns:w16cid="http://schemas.microsoft.com/office/word/2016/wordml/cid" xmlns:w16se="http://schemas.microsoft.com/office/word/2015/wordml/symex" xmlns:wpg="http://schemas.microsoft.com/office/word/2010/wordprocessingGroup" xmlns:wpi="http://schemas.microsoft.com/office/word/2010/wordprocessingInk" xmlns:wne="http://schemas.microsoft.com/office/word/2006/wordml" xmlns:wps="http://schemas.microsoft.com/office/word/2010/wordprocessingShape" mc:Ignorable="w14 w15 w16se w16cid wp14">
   <w:abstractNum w:abstractNumId="0" w15:restartNumberingAfterBreak="0">
+    <w:nsid w:val="17141879"/>
+    <w:multiLevelType w:val="hybridMultilevel"/>
+    <w:tmpl w:val="3FAC2108"/>
+    <w:lvl w:ilvl="0" w:tplc="0C070001">
+      <w:start w:val="1"/>
+      <w:numFmt w:val="bullet"/>
+      <w:lvlText w:val=""/>
+      <w:lvlJc w:val="left"/>
+      <w:pPr>
+        <w:ind w:left="720" w:hanging="360"/>
+      </w:pPr>
+      <w:rPr>
+        <w:rFonts w:ascii="Symbol" w:hAnsi="Symbol" w:hint="default"/>
+      </w:rPr>
+    </w:lvl>
+    <w:lvl w:ilvl="1" w:tplc="0C070003">
+      <w:start w:val="1"/>
+      <w:numFmt w:val="bullet"/>
+      <w:lvlText w:val="o"/>
+      <w:lvlJc w:val="left"/>
+      <w:pPr>
+        <w:ind w:left="1440" w:hanging="360"/>
+      </w:pPr>
+      <w:rPr>
+        <w:rFonts w:ascii="Courier New" w:hAnsi="Courier New" w:cs="Courier New" w:hint="default"/>
+      </w:rPr>
+    </w:lvl>
+    <w:lvl w:ilvl="2" w:tplc="0C070005" w:tentative="1">
+      <w:start w:val="1"/>
+      <w:numFmt w:val="bullet"/>
+      <w:lvlText w:val=""/>
+      <w:lvlJc w:val="left"/>
+      <w:pPr>
+        <w:ind w:left="2160" w:hanging="360"/>
+      </w:pPr>
+      <w:rPr>
+        <w:rFonts w:ascii="Wingdings" w:hAnsi="Wingdings" w:hint="default"/>
+      </w:rPr>
+    </w:lvl>
+    <w:lvl w:ilvl="3" w:tplc="0C070001" w:tentative="1">
+      <w:start w:val="1"/>
+      <w:numFmt w:val="bullet"/>
+      <w:lvlText w:val=""/>
+      <w:lvlJc w:val="left"/>
+      <w:pPr>
+        <w:ind w:left="2880" w:hanging="360"/>
+      </w:pPr>
+      <w:rPr>
+        <w:rFonts w:ascii="Symbol" w:hAnsi="Symbol" w:hint="default"/>
+      </w:rPr>
+    </w:lvl>
+    <w:lvl w:ilvl="4" w:tplc="0C070003" w:tentative="1">
+      <w:start w:val="1"/>
+      <w:numFmt w:val="bullet"/>
+      <w:lvlText w:val="o"/>
+      <w:lvlJc w:val="left"/>
+      <w:pPr>
+        <w:ind w:left="3600" w:hanging="360"/>
+      </w:pPr>
+      <w:rPr>
+        <w:rFonts w:ascii="Courier New" w:hAnsi="Courier New" w:cs="Courier New" w:hint="default"/>
+      </w:rPr>
+    </w:lvl>
+    <w:lvl w:ilvl="5" w:tplc="0C070005" w:tentative="1">
+      <w:start w:val="1"/>
+      <w:numFmt w:val="bullet"/>
+      <w:lvlText w:val=""/>
+      <w:lvlJc w:val="left"/>
+      <w:pPr>
+        <w:ind w:left="4320" w:hanging="360"/>
+      </w:pPr>
+      <w:rPr>
+        <w:rFonts w:ascii="Wingdings" w:hAnsi="Wingdings" w:hint="default"/>
+      </w:rPr>
+    </w:lvl>
+    <w:lvl w:ilvl="6" w:tplc="0C070001" w:tentative="1">
+      <w:start w:val="1"/>
+      <w:numFmt w:val="bullet"/>
+      <w:lvlText w:val=""/>
+      <w:lvlJc w:val="left"/>
+      <w:pPr>
+        <w:ind w:left="5040" w:hanging="360"/>
+      </w:pPr>
+      <w:rPr>
+        <w:rFonts w:ascii="Symbol" w:hAnsi="Symbol" w:hint="default"/>
+      </w:rPr>
+    </w:lvl>
+    <w:lvl w:ilvl="7" w:tplc="0C070003" w:tentative="1">
+      <w:start w:val="1"/>
+      <w:numFmt w:val="bullet"/>
+      <w:lvlText w:val="o"/>
+      <w:lvlJc w:val="left"/>
+      <w:pPr>
+        <w:ind w:left="5760" w:hanging="360"/>
+      </w:pPr>
+      <w:rPr>
+        <w:rFonts w:ascii="Courier New" w:hAnsi="Courier New" w:cs="Courier New" w:hint="default"/>
+      </w:rPr>
+    </w:lvl>
+    <w:lvl w:ilvl="8" w:tplc="0C070005" w:tentative="1">
+      <w:start w:val="1"/>
+      <w:numFmt w:val="bullet"/>
+      <w:lvlText w:val=""/>
+      <w:lvlJc w:val="left"/>
+      <w:pPr>
+        <w:ind w:left="6480" w:hanging="360"/>
+      </w:pPr>
+      <w:rPr>
+        <w:rFonts w:ascii="Wingdings" w:hAnsi="Wingdings" w:hint="default"/>
+      </w:rPr>
+    </w:lvl>
+  </w:abstractNum>
+  <w:abstractNum w:abstractNumId="1" w15:restartNumberingAfterBreak="0">
     <w:nsid w:val="30380B53"/>
     <w:multiLevelType w:val="hybridMultilevel"/>
     <w:tmpl w:val="56460F6C"/>
@@ -514,7 +1157,233 @@
       </w:rPr>
     </w:lvl>
   </w:abstractNum>
-  <w:abstractNum w:abstractNumId="1" w15:restartNumberingAfterBreak="0">
+  <w:abstractNum w:abstractNumId="2" w15:restartNumberingAfterBreak="0">
+    <w:nsid w:val="4D7241DD"/>
+    <w:multiLevelType w:val="hybridMultilevel"/>
+    <w:tmpl w:val="103881FA"/>
+    <w:lvl w:ilvl="0" w:tplc="0C070001">
+      <w:start w:val="1"/>
+      <w:numFmt w:val="bullet"/>
+      <w:lvlText w:val=""/>
+      <w:lvlJc w:val="left"/>
+      <w:pPr>
+        <w:ind w:left="720" w:hanging="360"/>
+      </w:pPr>
+      <w:rPr>
+        <w:rFonts w:ascii="Symbol" w:hAnsi="Symbol" w:hint="default"/>
+      </w:rPr>
+    </w:lvl>
+    <w:lvl w:ilvl="1" w:tplc="0C070003">
+      <w:start w:val="1"/>
+      <w:numFmt w:val="bullet"/>
+      <w:lvlText w:val="o"/>
+      <w:lvlJc w:val="left"/>
+      <w:pPr>
+        <w:ind w:left="1440" w:hanging="360"/>
+      </w:pPr>
+      <w:rPr>
+        <w:rFonts w:ascii="Courier New" w:hAnsi="Courier New" w:cs="Courier New" w:hint="default"/>
+      </w:rPr>
+    </w:lvl>
+    <w:lvl w:ilvl="2" w:tplc="0C070005" w:tentative="1">
+      <w:start w:val="1"/>
+      <w:numFmt w:val="bullet"/>
+      <w:lvlText w:val=""/>
+      <w:lvlJc w:val="left"/>
+      <w:pPr>
+        <w:ind w:left="2160" w:hanging="360"/>
+      </w:pPr>
+      <w:rPr>
+        <w:rFonts w:ascii="Wingdings" w:hAnsi="Wingdings" w:hint="default"/>
+      </w:rPr>
+    </w:lvl>
+    <w:lvl w:ilvl="3" w:tplc="0C070001" w:tentative="1">
+      <w:start w:val="1"/>
+      <w:numFmt w:val="bullet"/>
+      <w:lvlText w:val=""/>
+      <w:lvlJc w:val="left"/>
+      <w:pPr>
+        <w:ind w:left="2880" w:hanging="360"/>
+      </w:pPr>
+      <w:rPr>
+        <w:rFonts w:ascii="Symbol" w:hAnsi="Symbol" w:hint="default"/>
+      </w:rPr>
+    </w:lvl>
+    <w:lvl w:ilvl="4" w:tplc="0C070003" w:tentative="1">
+      <w:start w:val="1"/>
+      <w:numFmt w:val="bullet"/>
+      <w:lvlText w:val="o"/>
+      <w:lvlJc w:val="left"/>
+      <w:pPr>
+        <w:ind w:left="3600" w:hanging="360"/>
+      </w:pPr>
+      <w:rPr>
+        <w:rFonts w:ascii="Courier New" w:hAnsi="Courier New" w:cs="Courier New" w:hint="default"/>
+      </w:rPr>
+    </w:lvl>
+    <w:lvl w:ilvl="5" w:tplc="0C070005" w:tentative="1">
+      <w:start w:val="1"/>
+      <w:numFmt w:val="bullet"/>
+      <w:lvlText w:val=""/>
+      <w:lvlJc w:val="left"/>
+      <w:pPr>
+        <w:ind w:left="4320" w:hanging="360"/>
+      </w:pPr>
+      <w:rPr>
+        <w:rFonts w:ascii="Wingdings" w:hAnsi="Wingdings" w:hint="default"/>
+      </w:rPr>
+    </w:lvl>
+    <w:lvl w:ilvl="6" w:tplc="0C070001" w:tentative="1">
+      <w:start w:val="1"/>
+      <w:numFmt w:val="bullet"/>
+      <w:lvlText w:val=""/>
+      <w:lvlJc w:val="left"/>
+      <w:pPr>
+        <w:ind w:left="5040" w:hanging="360"/>
+      </w:pPr>
+      <w:rPr>
+        <w:rFonts w:ascii="Symbol" w:hAnsi="Symbol" w:hint="default"/>
+      </w:rPr>
+    </w:lvl>
+    <w:lvl w:ilvl="7" w:tplc="0C070003" w:tentative="1">
+      <w:start w:val="1"/>
+      <w:numFmt w:val="bullet"/>
+      <w:lvlText w:val="o"/>
+      <w:lvlJc w:val="left"/>
+      <w:pPr>
+        <w:ind w:left="5760" w:hanging="360"/>
+      </w:pPr>
+      <w:rPr>
+        <w:rFonts w:ascii="Courier New" w:hAnsi="Courier New" w:cs="Courier New" w:hint="default"/>
+      </w:rPr>
+    </w:lvl>
+    <w:lvl w:ilvl="8" w:tplc="0C070005" w:tentative="1">
+      <w:start w:val="1"/>
+      <w:numFmt w:val="bullet"/>
+      <w:lvlText w:val=""/>
+      <w:lvlJc w:val="left"/>
+      <w:pPr>
+        <w:ind w:left="6480" w:hanging="360"/>
+      </w:pPr>
+      <w:rPr>
+        <w:rFonts w:ascii="Wingdings" w:hAnsi="Wingdings" w:hint="default"/>
+      </w:rPr>
+    </w:lvl>
+  </w:abstractNum>
+  <w:abstractNum w:abstractNumId="3" w15:restartNumberingAfterBreak="0">
+    <w:nsid w:val="534262E9"/>
+    <w:multiLevelType w:val="hybridMultilevel"/>
+    <w:tmpl w:val="B108F4CA"/>
+    <w:lvl w:ilvl="0" w:tplc="0C070001">
+      <w:start w:val="1"/>
+      <w:numFmt w:val="bullet"/>
+      <w:lvlText w:val=""/>
+      <w:lvlJc w:val="left"/>
+      <w:pPr>
+        <w:ind w:left="720" w:hanging="360"/>
+      </w:pPr>
+      <w:rPr>
+        <w:rFonts w:ascii="Symbol" w:hAnsi="Symbol" w:hint="default"/>
+      </w:rPr>
+    </w:lvl>
+    <w:lvl w:ilvl="1" w:tplc="0C070003" w:tentative="1">
+      <w:start w:val="1"/>
+      <w:numFmt w:val="bullet"/>
+      <w:lvlText w:val="o"/>
+      <w:lvlJc w:val="left"/>
+      <w:pPr>
+        <w:ind w:left="1440" w:hanging="360"/>
+      </w:pPr>
+      <w:rPr>
+        <w:rFonts w:ascii="Courier New" w:hAnsi="Courier New" w:cs="Courier New" w:hint="default"/>
+      </w:rPr>
+    </w:lvl>
+    <w:lvl w:ilvl="2" w:tplc="0C070005" w:tentative="1">
+      <w:start w:val="1"/>
+      <w:numFmt w:val="bullet"/>
+      <w:lvlText w:val=""/>
+      <w:lvlJc w:val="left"/>
+      <w:pPr>
+        <w:ind w:left="2160" w:hanging="360"/>
+      </w:pPr>
+      <w:rPr>
+        <w:rFonts w:ascii="Wingdings" w:hAnsi="Wingdings" w:hint="default"/>
+      </w:rPr>
+    </w:lvl>
+    <w:lvl w:ilvl="3" w:tplc="0C070001" w:tentative="1">
+      <w:start w:val="1"/>
+      <w:numFmt w:val="bullet"/>
+      <w:lvlText w:val=""/>
+      <w:lvlJc w:val="left"/>
+      <w:pPr>
+        <w:ind w:left="2880" w:hanging="360"/>
+      </w:pPr>
+      <w:rPr>
+        <w:rFonts w:ascii="Symbol" w:hAnsi="Symbol" w:hint="default"/>
+      </w:rPr>
+    </w:lvl>
+    <w:lvl w:ilvl="4" w:tplc="0C070003" w:tentative="1">
+      <w:start w:val="1"/>
+      <w:numFmt w:val="bullet"/>
+      <w:lvlText w:val="o"/>
+      <w:lvlJc w:val="left"/>
+      <w:pPr>
+        <w:ind w:left="3600" w:hanging="360"/>
+      </w:pPr>
+      <w:rPr>
+        <w:rFonts w:ascii="Courier New" w:hAnsi="Courier New" w:cs="Courier New" w:hint="default"/>
+      </w:rPr>
+    </w:lvl>
+    <w:lvl w:ilvl="5" w:tplc="0C070005" w:tentative="1">
+      <w:start w:val="1"/>
+      <w:numFmt w:val="bullet"/>
+      <w:lvlText w:val=""/>
+      <w:lvlJc w:val="left"/>
+      <w:pPr>
+        <w:ind w:left="4320" w:hanging="360"/>
+      </w:pPr>
+      <w:rPr>
+        <w:rFonts w:ascii="Wingdings" w:hAnsi="Wingdings" w:hint="default"/>
+      </w:rPr>
+    </w:lvl>
+    <w:lvl w:ilvl="6" w:tplc="0C070001" w:tentative="1">
+      <w:start w:val="1"/>
+      <w:numFmt w:val="bullet"/>
+      <w:lvlText w:val=""/>
+      <w:lvlJc w:val="left"/>
+      <w:pPr>
+        <w:ind w:left="5040" w:hanging="360"/>
+      </w:pPr>
+      <w:rPr>
+        <w:rFonts w:ascii="Symbol" w:hAnsi="Symbol" w:hint="default"/>
+      </w:rPr>
+    </w:lvl>
+    <w:lvl w:ilvl="7" w:tplc="0C070003" w:tentative="1">
+      <w:start w:val="1"/>
+      <w:numFmt w:val="bullet"/>
+      <w:lvlText w:val="o"/>
+      <w:lvlJc w:val="left"/>
+      <w:pPr>
+        <w:ind w:left="5760" w:hanging="360"/>
+      </w:pPr>
+      <w:rPr>
+        <w:rFonts w:ascii="Courier New" w:hAnsi="Courier New" w:cs="Courier New" w:hint="default"/>
+      </w:rPr>
+    </w:lvl>
+    <w:lvl w:ilvl="8" w:tplc="0C070005" w:tentative="1">
+      <w:start w:val="1"/>
+      <w:numFmt w:val="bullet"/>
+      <w:lvlText w:val=""/>
+      <w:lvlJc w:val="left"/>
+      <w:pPr>
+        <w:ind w:left="6480" w:hanging="360"/>
+      </w:pPr>
+      <w:rPr>
+        <w:rFonts w:ascii="Wingdings" w:hAnsi="Wingdings" w:hint="default"/>
+      </w:rPr>
+    </w:lvl>
+  </w:abstractNum>
+  <w:abstractNum w:abstractNumId="4" w15:restartNumberingAfterBreak="0">
     <w:nsid w:val="5AA369F6"/>
     <w:multiLevelType w:val="hybridMultilevel"/>
     <w:tmpl w:val="C0364DC0"/>
@@ -627,10 +1496,123 @@
       </w:rPr>
     </w:lvl>
   </w:abstractNum>
-  <w:abstractNum w:abstractNumId="2" w15:restartNumberingAfterBreak="0">
+  <w:abstractNum w:abstractNumId="5" w15:restartNumberingAfterBreak="0">
     <w:nsid w:val="712C0851"/>
     <w:multiLevelType w:val="hybridMultilevel"/>
-    <w:tmpl w:val="0A3C0B36"/>
+    <w:tmpl w:val="9F2CEDD0"/>
+    <w:lvl w:ilvl="0" w:tplc="0C070001">
+      <w:start w:val="1"/>
+      <w:numFmt w:val="bullet"/>
+      <w:lvlText w:val=""/>
+      <w:lvlJc w:val="left"/>
+      <w:pPr>
+        <w:ind w:left="720" w:hanging="360"/>
+      </w:pPr>
+      <w:rPr>
+        <w:rFonts w:ascii="Symbol" w:hAnsi="Symbol" w:hint="default"/>
+      </w:rPr>
+    </w:lvl>
+    <w:lvl w:ilvl="1" w:tplc="0C070003">
+      <w:start w:val="1"/>
+      <w:numFmt w:val="bullet"/>
+      <w:lvlText w:val="o"/>
+      <w:lvlJc w:val="left"/>
+      <w:pPr>
+        <w:ind w:left="1440" w:hanging="360"/>
+      </w:pPr>
+      <w:rPr>
+        <w:rFonts w:ascii="Courier New" w:hAnsi="Courier New" w:cs="Courier New" w:hint="default"/>
+      </w:rPr>
+    </w:lvl>
+    <w:lvl w:ilvl="2" w:tplc="0C070005">
+      <w:start w:val="1"/>
+      <w:numFmt w:val="bullet"/>
+      <w:lvlText w:val=""/>
+      <w:lvlJc w:val="left"/>
+      <w:pPr>
+        <w:ind w:left="2160" w:hanging="360"/>
+      </w:pPr>
+      <w:rPr>
+        <w:rFonts w:ascii="Wingdings" w:hAnsi="Wingdings" w:hint="default"/>
+      </w:rPr>
+    </w:lvl>
+    <w:lvl w:ilvl="3" w:tplc="0C070001" w:tentative="1">
+      <w:start w:val="1"/>
+      <w:numFmt w:val="bullet"/>
+      <w:lvlText w:val=""/>
+      <w:lvlJc w:val="left"/>
+      <w:pPr>
+        <w:ind w:left="2880" w:hanging="360"/>
+      </w:pPr>
+      <w:rPr>
+        <w:rFonts w:ascii="Symbol" w:hAnsi="Symbol" w:hint="default"/>
+      </w:rPr>
+    </w:lvl>
+    <w:lvl w:ilvl="4" w:tplc="0C070003" w:tentative="1">
+      <w:start w:val="1"/>
+      <w:numFmt w:val="bullet"/>
+      <w:lvlText w:val="o"/>
+      <w:lvlJc w:val="left"/>
+      <w:pPr>
+        <w:ind w:left="3600" w:hanging="360"/>
+      </w:pPr>
+      <w:rPr>
+        <w:rFonts w:ascii="Courier New" w:hAnsi="Courier New" w:cs="Courier New" w:hint="default"/>
+      </w:rPr>
+    </w:lvl>
+    <w:lvl w:ilvl="5" w:tplc="0C070005" w:tentative="1">
+      <w:start w:val="1"/>
+      <w:numFmt w:val="bullet"/>
+      <w:lvlText w:val=""/>
+      <w:lvlJc w:val="left"/>
+      <w:pPr>
+        <w:ind w:left="4320" w:hanging="360"/>
+      </w:pPr>
+      <w:rPr>
+        <w:rFonts w:ascii="Wingdings" w:hAnsi="Wingdings" w:hint="default"/>
+      </w:rPr>
+    </w:lvl>
+    <w:lvl w:ilvl="6" w:tplc="0C070001" w:tentative="1">
+      <w:start w:val="1"/>
+      <w:numFmt w:val="bullet"/>
+      <w:lvlText w:val=""/>
+      <w:lvlJc w:val="left"/>
+      <w:pPr>
+        <w:ind w:left="5040" w:hanging="360"/>
+      </w:pPr>
+      <w:rPr>
+        <w:rFonts w:ascii="Symbol" w:hAnsi="Symbol" w:hint="default"/>
+      </w:rPr>
+    </w:lvl>
+    <w:lvl w:ilvl="7" w:tplc="0C070003" w:tentative="1">
+      <w:start w:val="1"/>
+      <w:numFmt w:val="bullet"/>
+      <w:lvlText w:val="o"/>
+      <w:lvlJc w:val="left"/>
+      <w:pPr>
+        <w:ind w:left="5760" w:hanging="360"/>
+      </w:pPr>
+      <w:rPr>
+        <w:rFonts w:ascii="Courier New" w:hAnsi="Courier New" w:cs="Courier New" w:hint="default"/>
+      </w:rPr>
+    </w:lvl>
+    <w:lvl w:ilvl="8" w:tplc="0C070005" w:tentative="1">
+      <w:start w:val="1"/>
+      <w:numFmt w:val="bullet"/>
+      <w:lvlText w:val=""/>
+      <w:lvlJc w:val="left"/>
+      <w:pPr>
+        <w:ind w:left="6480" w:hanging="360"/>
+      </w:pPr>
+      <w:rPr>
+        <w:rFonts w:ascii="Wingdings" w:hAnsi="Wingdings" w:hint="default"/>
+      </w:rPr>
+    </w:lvl>
+  </w:abstractNum>
+  <w:abstractNum w:abstractNumId="6" w15:restartNumberingAfterBreak="0">
+    <w:nsid w:val="72A6095D"/>
+    <w:multiLevelType w:val="hybridMultilevel"/>
+    <w:tmpl w:val="C95670EA"/>
     <w:lvl w:ilvl="0" w:tplc="0C070001">
       <w:start w:val="1"/>
       <w:numFmt w:val="bullet"/>
@@ -741,13 +1723,25 @@
     </w:lvl>
   </w:abstractNum>
   <w:num w:numId="1">
+    <w:abstractNumId w:val="1"/>
+  </w:num>
+  <w:num w:numId="2">
+    <w:abstractNumId w:val="4"/>
+  </w:num>
+  <w:num w:numId="3">
+    <w:abstractNumId w:val="5"/>
+  </w:num>
+  <w:num w:numId="4">
     <w:abstractNumId w:val="0"/>
   </w:num>
-  <w:num w:numId="2">
-    <w:abstractNumId w:val="1"/>
+  <w:num w:numId="5">
+    <w:abstractNumId w:val="2"/>
   </w:num>
-  <w:num w:numId="3">
-    <w:abstractNumId w:val="2"/>
+  <w:num w:numId="6">
+    <w:abstractNumId w:val="3"/>
+  </w:num>
+  <w:num w:numId="7">
+    <w:abstractNumId w:val="6"/>
   </w:num>
 </w:numbering>
 </file>
@@ -1232,6 +2226,29 @@
       <w:contextualSpacing/>
     </w:pPr>
   </w:style>
+  <w:style w:type="character" w:styleId="Hyperlink">
+    <w:name w:val="Hyperlink"/>
+    <w:basedOn w:val="Absatz-Standardschriftart"/>
+    <w:uiPriority w:val="99"/>
+    <w:unhideWhenUsed/>
+    <w:rsid w:val="00333744"/>
+    <w:rPr>
+      <w:color w:val="0563C1" w:themeColor="hyperlink"/>
+      <w:u w:val="single"/>
+    </w:rPr>
+  </w:style>
+  <w:style w:type="character" w:styleId="NichtaufgelsteErwhnung">
+    <w:name w:val="Unresolved Mention"/>
+    <w:basedOn w:val="Absatz-Standardschriftart"/>
+    <w:uiPriority w:val="99"/>
+    <w:semiHidden/>
+    <w:unhideWhenUsed/>
+    <w:rsid w:val="00333744"/>
+    <w:rPr>
+      <w:color w:val="605E5C"/>
+      <w:shd w:val="clear" w:color="auto" w:fill="E1DFDD"/>
+    </w:rPr>
+  </w:style>
 </w:styles>
 </file>
 

</xml_diff>